<commit_message>
Revised commit with added ideas
</commit_message>
<xml_diff>
--- a/PROJECT IDEAS.docx
+++ b/PROJECT IDEAS.docx
@@ -39,40 +39,14 @@
         <w:pStyle w:val="ListParagraph"/>
         <w:jc w:val="both"/>
       </w:pPr>
-      <w:bookmarkStart w:id="0" w:name="_GoBack"/>
-      <w:bookmarkEnd w:id="0"/>
-    </w:p>
-    <w:p>
-      <w:pPr>
-        <w:pStyle w:val="ListParagraph"/>
-        <w:jc w:val="both"/>
-      </w:pPr>
-      <w:r>
-        <w:t xml:space="preserve">UKF is used to predict the orientation of a rigid body. Orientation can be represented in several ways like </w:t>
-      </w:r>
-      <w:r>
-        <w:t>Euler angles</w:t>
-      </w:r>
-      <w:r>
-        <w:t>,</w:t>
-      </w:r>
-      <w:r>
-        <w:t xml:space="preserve"> Rotation vectors (axis/angle)</w:t>
-      </w:r>
-      <w:r>
-        <w:t>,</w:t>
-      </w:r>
-      <w:r>
-        <w:t xml:space="preserve"> 3x3 matrices</w:t>
-      </w:r>
-      <w:r>
-        <w:t>,</w:t>
-      </w:r>
-      <w:r>
-        <w:t xml:space="preserve"> Quaternions</w:t>
-      </w:r>
-      <w:r>
-        <w:t xml:space="preserve"> etc. In most of the papers on estimating orientation, I found them to represent orientation as quaternions, which I guess is </w:t>
+    </w:p>
+    <w:p>
+      <w:pPr>
+        <w:pStyle w:val="ListParagraph"/>
+        <w:jc w:val="both"/>
+      </w:pPr>
+      <w:r>
+        <w:t xml:space="preserve">UKF is used to predict the orientation of a rigid body. Orientation can be represented in several ways like Euler angles, Rotation vectors (axis/angle), 3x3 matrices, Quaternions etc. In most of the papers on estimating orientation, I found them to represent orientation as quaternions, which I guess is </w:t>
       </w:r>
       <w:r>
         <w:t xml:space="preserve">mainly for </w:t>
@@ -95,7 +69,7 @@
         <w:pStyle w:val="ListParagraph"/>
         <w:jc w:val="both"/>
       </w:pPr>
-      <w:hyperlink r:id="rId5" w:history="1">
+      <w:hyperlink r:id="rId7" w:history="1">
         <w:r>
           <w:rPr>
             <w:rStyle w:val="Hyperlink"/>
@@ -115,7 +89,7 @@
         <w:pStyle w:val="ListParagraph"/>
         <w:jc w:val="both"/>
       </w:pPr>
-      <w:hyperlink r:id="rId6" w:history="1">
+      <w:hyperlink r:id="rId8" w:history="1">
         <w:r>
           <w:rPr>
             <w:rStyle w:val="Hyperlink"/>
@@ -135,7 +109,7 @@
         <w:pStyle w:val="ListParagraph"/>
         <w:jc w:val="both"/>
       </w:pPr>
-      <w:hyperlink r:id="rId7" w:history="1">
+      <w:hyperlink r:id="rId9" w:history="1">
         <w:r>
           <w:rPr>
             <w:rStyle w:val="Hyperlink"/>
@@ -159,11 +133,9 @@
         </w:numPr>
         <w:jc w:val="both"/>
       </w:pPr>
-      <w:proofErr w:type="spellStart"/>
       <w:r>
         <w:t>DeepSLAM</w:t>
       </w:r>
-      <w:proofErr w:type="spellEnd"/>
     </w:p>
     <w:p>
       <w:pPr>
@@ -187,8 +159,12 @@
       <w:pPr>
         <w:pStyle w:val="ListParagraph"/>
         <w:jc w:val="both"/>
-      </w:pPr>
-      <w:hyperlink r:id="rId8" w:history="1">
+        <w:rPr>
+          <w:color w:val="0563C1" w:themeColor="hyperlink"/>
+          <w:u w:val="single"/>
+        </w:rPr>
+      </w:pPr>
+      <w:hyperlink r:id="rId10" w:history="1">
         <w:r>
           <w:rPr>
             <w:rStyle w:val="Hyperlink"/>
@@ -263,19 +239,12 @@
       <w:r>
         <w:t xml:space="preserve">Check out </w:t>
       </w:r>
-      <w:proofErr w:type="spellStart"/>
       <w:r>
         <w:t>Wikitude</w:t>
       </w:r>
-      <w:proofErr w:type="spellEnd"/>
-      <w:r>
-        <w:t xml:space="preserve">, </w:t>
-      </w:r>
-      <w:proofErr w:type="spellStart"/>
-      <w:r>
-        <w:t>KinectFusion</w:t>
-      </w:r>
-      <w:proofErr w:type="spellEnd"/>
+      <w:r>
+        <w:t>, KinectFusion</w:t>
+      </w:r>
       <w:r>
         <w:t>!</w:t>
       </w:r>
@@ -285,7 +254,7 @@
         <w:pStyle w:val="ListParagraph"/>
         <w:jc w:val="both"/>
       </w:pPr>
-      <w:hyperlink r:id="rId9" w:history="1">
+      <w:hyperlink r:id="rId11" w:history="1">
         <w:r>
           <w:rPr>
             <w:rStyle w:val="Hyperlink"/>
@@ -298,8 +267,11 @@
       <w:pPr>
         <w:pStyle w:val="ListParagraph"/>
         <w:jc w:val="both"/>
-      </w:pPr>
-      <w:hyperlink r:id="rId10" w:history="1">
+        <w:rPr>
+          <w:rStyle w:val="Hyperlink"/>
+        </w:rPr>
+      </w:pPr>
+      <w:hyperlink r:id="rId12" w:history="1">
         <w:r>
           <w:rPr>
             <w:rStyle w:val="Hyperlink"/>
@@ -312,6 +284,178 @@
       <w:pPr>
         <w:pStyle w:val="ListParagraph"/>
         <w:jc w:val="both"/>
+        <w:rPr>
+          <w:rStyle w:val="Hyperlink"/>
+        </w:rPr>
+      </w:pPr>
+    </w:p>
+    <w:p>
+      <w:pPr>
+        <w:pStyle w:val="ListParagraph"/>
+        <w:numPr>
+          <w:ilvl w:val="0"/>
+          <w:numId w:val="1"/>
+        </w:numPr>
+        <w:jc w:val="both"/>
+      </w:pPr>
+      <w:r>
+        <w:t>PTAM --- Paral</w:t>
+      </w:r>
+      <w:r>
+        <w:t>lel tracking and mapping</w:t>
+      </w:r>
+      <w:r>
+        <w:t xml:space="preserve">---- a particular SLAM implementation suitable </w:t>
+      </w:r>
+      <w:r>
+        <w:t>for camera tracking in small scenes—one potential application is AR since there is a match.</w:t>
+      </w:r>
+    </w:p>
+    <w:p>
+      <w:pPr>
+        <w:pStyle w:val="ListParagraph"/>
+        <w:jc w:val="both"/>
+      </w:pPr>
+    </w:p>
+    <w:p>
+      <w:pPr>
+        <w:pStyle w:val="ListParagraph"/>
+        <w:jc w:val="both"/>
+      </w:pPr>
+      <w:r>
+        <w:t>PTAM is a monocular SLAM (Simultaneous Localization and Mapping) system useful for real-time 6-DOF camera tracking in small scenes.</w:t>
+      </w:r>
+      <w:r>
+        <w:t xml:space="preserve"> </w:t>
+      </w:r>
+      <w:r>
+        <w:t xml:space="preserve">It </w:t>
+      </w:r>
+      <w:r>
+        <w:t>maps the real world without needing to be initiali</w:t>
+      </w:r>
+      <w:r>
+        <w:t>z</w:t>
+      </w:r>
+      <w:r>
+        <w:t>ed with real world markers like known natural feature targets</w:t>
+      </w:r>
+      <w:r>
+        <w:t xml:space="preserve">, or odometry data. </w:t>
+      </w:r>
+      <w:r>
+        <w:t xml:space="preserve">It is difficult to map input from a handheld camera as opposed to a robot because a camera will not have any odometry (input from movement sensors used to estimate the position) whereas a robot would. </w:t>
+      </w:r>
+      <w:r>
+        <w:lastRenderedPageBreak/>
+        <w:t>Additionally, neither can a handheld camera be moved at arbitrarily slow speeds</w:t>
+      </w:r>
+      <w:r>
+        <w:t xml:space="preserve">. </w:t>
+      </w:r>
+      <w:r>
+        <w:t xml:space="preserve">PTAM </w:t>
+      </w:r>
+      <w:r>
+        <w:t xml:space="preserve">resolves this by </w:t>
+      </w:r>
+      <w:r>
+        <w:t>estimat</w:t>
+      </w:r>
+      <w:r>
+        <w:t>ing</w:t>
+      </w:r>
+      <w:r>
+        <w:t xml:space="preserve"> the position of a camera in a 3D environment and it maps the positions of points on objects in the space by analy</w:t>
+      </w:r>
+      <w:r>
+        <w:t>z</w:t>
+      </w:r>
+      <w:r>
+        <w:t>ing and processing the input from the camera in real time</w:t>
+      </w:r>
+      <w:r>
+        <w:t xml:space="preserve">. </w:t>
+      </w:r>
+      <w:r>
+        <w:t>PTAM involves two main parts – the tracking of the camera and the mapping of the points. These are run in parallel on different threads of a multi-core processor</w:t>
+      </w:r>
+      <w:r>
+        <w:t xml:space="preserve">. </w:t>
+      </w:r>
+      <w:r>
+        <w:t>The tracking thread is responsible for estimating the camera pose (position and orientation) and also for rendering augmented graphics when PTAM is used for augmented reality. The mapping thread is responsible for mapping the points. The map is not updated after every frame, only on keyframes. This means that the processor has lots of time available per keyframe for calculation to make the map as rich and accurate as possible</w:t>
+      </w:r>
+      <w:r>
+        <w:t xml:space="preserve">. </w:t>
+      </w:r>
+    </w:p>
+    <w:p>
+      <w:pPr>
+        <w:pStyle w:val="ListParagraph"/>
+        <w:jc w:val="both"/>
+      </w:pPr>
+      <w:hyperlink r:id="rId13" w:history="1">
+        <w:r>
+          <w:rPr>
+            <w:rStyle w:val="Hyperlink"/>
+          </w:rPr>
+          <w:t>https://github.com/Oxford-PTAM/PTAM-GPL</w:t>
+        </w:r>
+      </w:hyperlink>
+    </w:p>
+    <w:p>
+      <w:pPr>
+        <w:pStyle w:val="ListParagraph"/>
+        <w:jc w:val="both"/>
+      </w:pPr>
+      <w:hyperlink r:id="rId14" w:history="1">
+        <w:r>
+          <w:rPr>
+            <w:rStyle w:val="Hyperlink"/>
+          </w:rPr>
+          <w:t>https://bitbucket.org/xanxys/ptam</w:t>
+        </w:r>
+      </w:hyperlink>
+    </w:p>
+    <w:p>
+      <w:pPr>
+        <w:pStyle w:val="ListParagraph"/>
+        <w:jc w:val="both"/>
+      </w:pPr>
+      <w:hyperlink r:id="rId15" w:history="1">
+        <w:r>
+          <w:rPr>
+            <w:rStyle w:val="Hyperlink"/>
+          </w:rPr>
+          <w:t>https://www.doc.ic.ac.uk/~ab9515/ptam.html</w:t>
+        </w:r>
+      </w:hyperlink>
+    </w:p>
+    <w:p>
+      <w:pPr>
+        <w:pStyle w:val="ListParagraph"/>
+        <w:jc w:val="both"/>
+      </w:pPr>
+      <w:hyperlink r:id="rId16" w:history="1">
+        <w:r>
+          <w:rPr>
+            <w:rStyle w:val="Hyperlink"/>
+          </w:rPr>
+          <w:t>http://www.robots.ox.ac.uk/~gk/PTAM/</w:t>
+        </w:r>
+      </w:hyperlink>
+    </w:p>
+    <w:p>
+      <w:pPr>
+        <w:pStyle w:val="ListParagraph"/>
+        <w:jc w:val="both"/>
+      </w:pPr>
+    </w:p>
+    <w:p>
+      <w:pPr>
+        <w:pStyle w:val="ListParagraph"/>
+        <w:jc w:val="both"/>
       </w:pPr>
     </w:p>
     <w:p>
@@ -339,6 +483,12 @@
       </w:pPr>
     </w:p>
     <w:sectPr>
+      <w:headerReference w:type="even" r:id="rId17"/>
+      <w:headerReference w:type="default" r:id="rId18"/>
+      <w:footerReference w:type="even" r:id="rId19"/>
+      <w:footerReference w:type="default" r:id="rId20"/>
+      <w:headerReference w:type="first" r:id="rId21"/>
+      <w:footerReference w:type="first" r:id="rId22"/>
       <w:pgSz w:w="12240" w:h="15840"/>
       <w:pgMar w:top="1440" w:right="1440" w:bottom="1440" w:left="1440" w:header="720" w:footer="720" w:gutter="0"/>
       <w:cols w:space="720"/>
@@ -346,6 +496,118 @@
     </w:sectPr>
   </w:body>
 </w:document>
+</file>
+
+<file path=word/endnotes.xml><?xml version="1.0" encoding="utf-8"?>
+<w:endnotes xmlns:wpc="http://schemas.microsoft.com/office/word/2010/wordprocessingCanvas" xmlns:cx="http://schemas.microsoft.com/office/drawing/2014/chartex" xmlns:cx1="http://schemas.microsoft.com/office/drawing/2015/9/8/chartex" xmlns:cx2="http://schemas.microsoft.com/office/drawing/2015/10/21/chartex" xmlns:cx3="http://schemas.microsoft.com/office/drawing/2016/5/9/chartex" xmlns:cx4="http://schemas.microsoft.com/office/drawing/2016/5/10/chartex" xmlns:cx5="http://schemas.microsoft.com/office/drawing/2016/5/11/chartex" xmlns:cx6="http://schemas.microsoft.com/office/drawing/2016/5/12/chartex" xmlns:cx7="http://schemas.microsoft.com/office/drawing/2016/5/13/chartex" xmlns:cx8="http://schemas.microsoft.com/office/drawing/2016/5/14/chartex" xmlns:mc="http://schemas.openxmlformats.org/markup-compatibility/2006" xmlns:aink="http://schemas.microsoft.com/office/drawing/2016/ink" xmlns:am3d="http://schemas.microsoft.com/office/drawing/2017/model3d" xmlns:o="urn:schemas-microsoft-com:office:office" xmlns:r="http://schemas.openxmlformats.org/officeDocument/2006/relationships" xmlns:m="http://schemas.openxmlformats.org/officeDocument/2006/math" xmlns:v="urn:schemas-microsoft-com:vml" xmlns:wp14="http://schemas.microsoft.com/office/word/2010/wordprocessingDrawing" xmlns:wp="http://schemas.openxmlformats.org/drawingml/2006/wordprocessingDrawing" xmlns:w10="urn:schemas-microsoft-com:office:word" xmlns:w="http://schemas.openxmlformats.org/wordprocessingml/2006/main" xmlns:w14="http://schemas.microsoft.com/office/word/2010/wordml" xmlns:w15="http://schemas.microsoft.com/office/word/2012/wordml" xmlns:w16cid="http://schemas.microsoft.com/office/word/2016/wordml/cid" xmlns:w16se="http://schemas.microsoft.com/office/word/2015/wordml/symex" xmlns:wpg="http://schemas.microsoft.com/office/word/2010/wordprocessingGroup" xmlns:wpi="http://schemas.microsoft.com/office/word/2010/wordprocessingInk" xmlns:wne="http://schemas.microsoft.com/office/word/2006/wordml" xmlns:wps="http://schemas.microsoft.com/office/word/2010/wordprocessingShape" mc:Ignorable="w14 w15 w16se w16cid wp14">
+  <w:endnote w:type="separator" w:id="-1">
+    <w:p>
+      <w:pPr>
+        <w:spacing w:after="0" w:line="240" w:lineRule="auto"/>
+      </w:pPr>
+      <w:r>
+        <w:separator/>
+      </w:r>
+    </w:p>
+  </w:endnote>
+  <w:endnote w:type="continuationSeparator" w:id="0">
+    <w:p>
+      <w:pPr>
+        <w:spacing w:after="0" w:line="240" w:lineRule="auto"/>
+      </w:pPr>
+      <w:r>
+        <w:continuationSeparator/>
+      </w:r>
+    </w:p>
+  </w:endnote>
+</w:endnotes>
+</file>
+
+<file path=word/footer1.xml><?xml version="1.0" encoding="utf-8"?>
+<w:ftr xmlns:wpc="http://schemas.microsoft.com/office/word/2010/wordprocessingCanvas" xmlns:cx="http://schemas.microsoft.com/office/drawing/2014/chartex" xmlns:cx1="http://schemas.microsoft.com/office/drawing/2015/9/8/chartex" xmlns:cx2="http://schemas.microsoft.com/office/drawing/2015/10/21/chartex" xmlns:cx3="http://schemas.microsoft.com/office/drawing/2016/5/9/chartex" xmlns:cx4="http://schemas.microsoft.com/office/drawing/2016/5/10/chartex" xmlns:cx5="http://schemas.microsoft.com/office/drawing/2016/5/11/chartex" xmlns:cx6="http://schemas.microsoft.com/office/drawing/2016/5/12/chartex" xmlns:cx7="http://schemas.microsoft.com/office/drawing/2016/5/13/chartex" xmlns:cx8="http://schemas.microsoft.com/office/drawing/2016/5/14/chartex" xmlns:mc="http://schemas.openxmlformats.org/markup-compatibility/2006" xmlns:aink="http://schemas.microsoft.com/office/drawing/2016/ink" xmlns:am3d="http://schemas.microsoft.com/office/drawing/2017/model3d" xmlns:o="urn:schemas-microsoft-com:office:office" xmlns:r="http://schemas.openxmlformats.org/officeDocument/2006/relationships" xmlns:m="http://schemas.openxmlformats.org/officeDocument/2006/math" xmlns:v="urn:schemas-microsoft-com:vml" xmlns:wp14="http://schemas.microsoft.com/office/word/2010/wordprocessingDrawing" xmlns:wp="http://schemas.openxmlformats.org/drawingml/2006/wordprocessingDrawing" xmlns:w10="urn:schemas-microsoft-com:office:word" xmlns:w="http://schemas.openxmlformats.org/wordprocessingml/2006/main" xmlns:w14="http://schemas.microsoft.com/office/word/2010/wordml" xmlns:w15="http://schemas.microsoft.com/office/word/2012/wordml" xmlns:w16cid="http://schemas.microsoft.com/office/word/2016/wordml/cid" xmlns:w16se="http://schemas.microsoft.com/office/word/2015/wordml/symex" xmlns:wpg="http://schemas.microsoft.com/office/word/2010/wordprocessingGroup" xmlns:wpi="http://schemas.microsoft.com/office/word/2010/wordprocessingInk" xmlns:wne="http://schemas.microsoft.com/office/word/2006/wordml" xmlns:wps="http://schemas.microsoft.com/office/word/2010/wordprocessingShape" mc:Ignorable="w14 w15 w16se w16cid wp14">
+  <w:p>
+    <w:pPr>
+      <w:pStyle w:val="Footer"/>
+    </w:pPr>
+  </w:p>
+</w:ftr>
+</file>
+
+<file path=word/footer2.xml><?xml version="1.0" encoding="utf-8"?>
+<w:ftr xmlns:wpc="http://schemas.microsoft.com/office/word/2010/wordprocessingCanvas" xmlns:cx="http://schemas.microsoft.com/office/drawing/2014/chartex" xmlns:cx1="http://schemas.microsoft.com/office/drawing/2015/9/8/chartex" xmlns:cx2="http://schemas.microsoft.com/office/drawing/2015/10/21/chartex" xmlns:cx3="http://schemas.microsoft.com/office/drawing/2016/5/9/chartex" xmlns:cx4="http://schemas.microsoft.com/office/drawing/2016/5/10/chartex" xmlns:cx5="http://schemas.microsoft.com/office/drawing/2016/5/11/chartex" xmlns:cx6="http://schemas.microsoft.com/office/drawing/2016/5/12/chartex" xmlns:cx7="http://schemas.microsoft.com/office/drawing/2016/5/13/chartex" xmlns:cx8="http://schemas.microsoft.com/office/drawing/2016/5/14/chartex" xmlns:mc="http://schemas.openxmlformats.org/markup-compatibility/2006" xmlns:aink="http://schemas.microsoft.com/office/drawing/2016/ink" xmlns:am3d="http://schemas.microsoft.com/office/drawing/2017/model3d" xmlns:o="urn:schemas-microsoft-com:office:office" xmlns:r="http://schemas.openxmlformats.org/officeDocument/2006/relationships" xmlns:m="http://schemas.openxmlformats.org/officeDocument/2006/math" xmlns:v="urn:schemas-microsoft-com:vml" xmlns:wp14="http://schemas.microsoft.com/office/word/2010/wordprocessingDrawing" xmlns:wp="http://schemas.openxmlformats.org/drawingml/2006/wordprocessingDrawing" xmlns:w10="urn:schemas-microsoft-com:office:word" xmlns:w="http://schemas.openxmlformats.org/wordprocessingml/2006/main" xmlns:w14="http://schemas.microsoft.com/office/word/2010/wordml" xmlns:w15="http://schemas.microsoft.com/office/word/2012/wordml" xmlns:w16cid="http://schemas.microsoft.com/office/word/2016/wordml/cid" xmlns:w16se="http://schemas.microsoft.com/office/word/2015/wordml/symex" xmlns:wpg="http://schemas.microsoft.com/office/word/2010/wordprocessingGroup" xmlns:wpi="http://schemas.microsoft.com/office/word/2010/wordprocessingInk" xmlns:wne="http://schemas.microsoft.com/office/word/2006/wordml" xmlns:wps="http://schemas.microsoft.com/office/word/2010/wordprocessingShape" mc:Ignorable="w14 w15 w16se w16cid wp14">
+  <w:p>
+    <w:pPr>
+      <w:pStyle w:val="Footer"/>
+    </w:pPr>
+  </w:p>
+</w:ftr>
+</file>
+
+<file path=word/footer3.xml><?xml version="1.0" encoding="utf-8"?>
+<w:ftr xmlns:wpc="http://schemas.microsoft.com/office/word/2010/wordprocessingCanvas" xmlns:cx="http://schemas.microsoft.com/office/drawing/2014/chartex" xmlns:cx1="http://schemas.microsoft.com/office/drawing/2015/9/8/chartex" xmlns:cx2="http://schemas.microsoft.com/office/drawing/2015/10/21/chartex" xmlns:cx3="http://schemas.microsoft.com/office/drawing/2016/5/9/chartex" xmlns:cx4="http://schemas.microsoft.com/office/drawing/2016/5/10/chartex" xmlns:cx5="http://schemas.microsoft.com/office/drawing/2016/5/11/chartex" xmlns:cx6="http://schemas.microsoft.com/office/drawing/2016/5/12/chartex" xmlns:cx7="http://schemas.microsoft.com/office/drawing/2016/5/13/chartex" xmlns:cx8="http://schemas.microsoft.com/office/drawing/2016/5/14/chartex" xmlns:mc="http://schemas.openxmlformats.org/markup-compatibility/2006" xmlns:aink="http://schemas.microsoft.com/office/drawing/2016/ink" xmlns:am3d="http://schemas.microsoft.com/office/drawing/2017/model3d" xmlns:o="urn:schemas-microsoft-com:office:office" xmlns:r="http://schemas.openxmlformats.org/officeDocument/2006/relationships" xmlns:m="http://schemas.openxmlformats.org/officeDocument/2006/math" xmlns:v="urn:schemas-microsoft-com:vml" xmlns:wp14="http://schemas.microsoft.com/office/word/2010/wordprocessingDrawing" xmlns:wp="http://schemas.openxmlformats.org/drawingml/2006/wordprocessingDrawing" xmlns:w10="urn:schemas-microsoft-com:office:word" xmlns:w="http://schemas.openxmlformats.org/wordprocessingml/2006/main" xmlns:w14="http://schemas.microsoft.com/office/word/2010/wordml" xmlns:w15="http://schemas.microsoft.com/office/word/2012/wordml" xmlns:w16cid="http://schemas.microsoft.com/office/word/2016/wordml/cid" xmlns:w16se="http://schemas.microsoft.com/office/word/2015/wordml/symex" xmlns:wpg="http://schemas.microsoft.com/office/word/2010/wordprocessingGroup" xmlns:wpi="http://schemas.microsoft.com/office/word/2010/wordprocessingInk" xmlns:wne="http://schemas.microsoft.com/office/word/2006/wordml" xmlns:wps="http://schemas.microsoft.com/office/word/2010/wordprocessingShape" mc:Ignorable="w14 w15 w16se w16cid wp14">
+  <w:p>
+    <w:pPr>
+      <w:pStyle w:val="Footer"/>
+    </w:pPr>
+  </w:p>
+</w:ftr>
+</file>
+
+<file path=word/footnotes.xml><?xml version="1.0" encoding="utf-8"?>
+<w:footnotes xmlns:wpc="http://schemas.microsoft.com/office/word/2010/wordprocessingCanvas" xmlns:cx="http://schemas.microsoft.com/office/drawing/2014/chartex" xmlns:cx1="http://schemas.microsoft.com/office/drawing/2015/9/8/chartex" xmlns:cx2="http://schemas.microsoft.com/office/drawing/2015/10/21/chartex" xmlns:cx3="http://schemas.microsoft.com/office/drawing/2016/5/9/chartex" xmlns:cx4="http://schemas.microsoft.com/office/drawing/2016/5/10/chartex" xmlns:cx5="http://schemas.microsoft.com/office/drawing/2016/5/11/chartex" xmlns:cx6="http://schemas.microsoft.com/office/drawing/2016/5/12/chartex" xmlns:cx7="http://schemas.microsoft.com/office/drawing/2016/5/13/chartex" xmlns:cx8="http://schemas.microsoft.com/office/drawing/2016/5/14/chartex" xmlns:mc="http://schemas.openxmlformats.org/markup-compatibility/2006" xmlns:aink="http://schemas.microsoft.com/office/drawing/2016/ink" xmlns:am3d="http://schemas.microsoft.com/office/drawing/2017/model3d" xmlns:o="urn:schemas-microsoft-com:office:office" xmlns:r="http://schemas.openxmlformats.org/officeDocument/2006/relationships" xmlns:m="http://schemas.openxmlformats.org/officeDocument/2006/math" xmlns:v="urn:schemas-microsoft-com:vml" xmlns:wp14="http://schemas.microsoft.com/office/word/2010/wordprocessingDrawing" xmlns:wp="http://schemas.openxmlformats.org/drawingml/2006/wordprocessingDrawing" xmlns:w10="urn:schemas-microsoft-com:office:word" xmlns:w="http://schemas.openxmlformats.org/wordprocessingml/2006/main" xmlns:w14="http://schemas.microsoft.com/office/word/2010/wordml" xmlns:w15="http://schemas.microsoft.com/office/word/2012/wordml" xmlns:w16cid="http://schemas.microsoft.com/office/word/2016/wordml/cid" xmlns:w16se="http://schemas.microsoft.com/office/word/2015/wordml/symex" xmlns:wpg="http://schemas.microsoft.com/office/word/2010/wordprocessingGroup" xmlns:wpi="http://schemas.microsoft.com/office/word/2010/wordprocessingInk" xmlns:wne="http://schemas.microsoft.com/office/word/2006/wordml" xmlns:wps="http://schemas.microsoft.com/office/word/2010/wordprocessingShape" mc:Ignorable="w14 w15 w16se w16cid wp14">
+  <w:footnote w:type="separator" w:id="-1">
+    <w:p>
+      <w:pPr>
+        <w:spacing w:after="0" w:line="240" w:lineRule="auto"/>
+      </w:pPr>
+      <w:r>
+        <w:separator/>
+      </w:r>
+    </w:p>
+  </w:footnote>
+  <w:footnote w:type="continuationSeparator" w:id="0">
+    <w:p>
+      <w:pPr>
+        <w:spacing w:after="0" w:line="240" w:lineRule="auto"/>
+      </w:pPr>
+      <w:r>
+        <w:continuationSeparator/>
+      </w:r>
+    </w:p>
+  </w:footnote>
+</w:footnotes>
+</file>
+
+<file path=word/header1.xml><?xml version="1.0" encoding="utf-8"?>
+<w:hdr xmlns:wpc="http://schemas.microsoft.com/office/word/2010/wordprocessingCanvas" xmlns:cx="http://schemas.microsoft.com/office/drawing/2014/chartex" xmlns:cx1="http://schemas.microsoft.com/office/drawing/2015/9/8/chartex" xmlns:cx2="http://schemas.microsoft.com/office/drawing/2015/10/21/chartex" xmlns:cx3="http://schemas.microsoft.com/office/drawing/2016/5/9/chartex" xmlns:cx4="http://schemas.microsoft.com/office/drawing/2016/5/10/chartex" xmlns:cx5="http://schemas.microsoft.com/office/drawing/2016/5/11/chartex" xmlns:cx6="http://schemas.microsoft.com/office/drawing/2016/5/12/chartex" xmlns:cx7="http://schemas.microsoft.com/office/drawing/2016/5/13/chartex" xmlns:cx8="http://schemas.microsoft.com/office/drawing/2016/5/14/chartex" xmlns:mc="http://schemas.openxmlformats.org/markup-compatibility/2006" xmlns:aink="http://schemas.microsoft.com/office/drawing/2016/ink" xmlns:am3d="http://schemas.microsoft.com/office/drawing/2017/model3d" xmlns:o="urn:schemas-microsoft-com:office:office" xmlns:r="http://schemas.openxmlformats.org/officeDocument/2006/relationships" xmlns:m="http://schemas.openxmlformats.org/officeDocument/2006/math" xmlns:v="urn:schemas-microsoft-com:vml" xmlns:wp14="http://schemas.microsoft.com/office/word/2010/wordprocessingDrawing" xmlns:wp="http://schemas.openxmlformats.org/drawingml/2006/wordprocessingDrawing" xmlns:w10="urn:schemas-microsoft-com:office:word" xmlns:w="http://schemas.openxmlformats.org/wordprocessingml/2006/main" xmlns:w14="http://schemas.microsoft.com/office/word/2010/wordml" xmlns:w15="http://schemas.microsoft.com/office/word/2012/wordml" xmlns:w16cid="http://schemas.microsoft.com/office/word/2016/wordml/cid" xmlns:w16se="http://schemas.microsoft.com/office/word/2015/wordml/symex" xmlns:wpg="http://schemas.microsoft.com/office/word/2010/wordprocessingGroup" xmlns:wpi="http://schemas.microsoft.com/office/word/2010/wordprocessingInk" xmlns:wne="http://schemas.microsoft.com/office/word/2006/wordml" xmlns:wps="http://schemas.microsoft.com/office/word/2010/wordprocessingShape" mc:Ignorable="w14 w15 w16se w16cid wp14">
+  <w:p>
+    <w:pPr>
+      <w:pStyle w:val="Header"/>
+    </w:pPr>
+  </w:p>
+</w:hdr>
+</file>
+
+<file path=word/header2.xml><?xml version="1.0" encoding="utf-8"?>
+<w:hdr xmlns:wpc="http://schemas.microsoft.com/office/word/2010/wordprocessingCanvas" xmlns:cx="http://schemas.microsoft.com/office/drawing/2014/chartex" xmlns:cx1="http://schemas.microsoft.com/office/drawing/2015/9/8/chartex" xmlns:cx2="http://schemas.microsoft.com/office/drawing/2015/10/21/chartex" xmlns:cx3="http://schemas.microsoft.com/office/drawing/2016/5/9/chartex" xmlns:cx4="http://schemas.microsoft.com/office/drawing/2016/5/10/chartex" xmlns:cx5="http://schemas.microsoft.com/office/drawing/2016/5/11/chartex" xmlns:cx6="http://schemas.microsoft.com/office/drawing/2016/5/12/chartex" xmlns:cx7="http://schemas.microsoft.com/office/drawing/2016/5/13/chartex" xmlns:cx8="http://schemas.microsoft.com/office/drawing/2016/5/14/chartex" xmlns:mc="http://schemas.openxmlformats.org/markup-compatibility/2006" xmlns:aink="http://schemas.microsoft.com/office/drawing/2016/ink" xmlns:am3d="http://schemas.microsoft.com/office/drawing/2017/model3d" xmlns:o="urn:schemas-microsoft-com:office:office" xmlns:r="http://schemas.openxmlformats.org/officeDocument/2006/relationships" xmlns:m="http://schemas.openxmlformats.org/officeDocument/2006/math" xmlns:v="urn:schemas-microsoft-com:vml" xmlns:wp14="http://schemas.microsoft.com/office/word/2010/wordprocessingDrawing" xmlns:wp="http://schemas.openxmlformats.org/drawingml/2006/wordprocessingDrawing" xmlns:w10="urn:schemas-microsoft-com:office:word" xmlns:w="http://schemas.openxmlformats.org/wordprocessingml/2006/main" xmlns:w14="http://schemas.microsoft.com/office/word/2010/wordml" xmlns:w15="http://schemas.microsoft.com/office/word/2012/wordml" xmlns:w16cid="http://schemas.microsoft.com/office/word/2016/wordml/cid" xmlns:w16se="http://schemas.microsoft.com/office/word/2015/wordml/symex" xmlns:wpg="http://schemas.microsoft.com/office/word/2010/wordprocessingGroup" xmlns:wpi="http://schemas.microsoft.com/office/word/2010/wordprocessingInk" xmlns:wne="http://schemas.microsoft.com/office/word/2006/wordml" xmlns:wps="http://schemas.microsoft.com/office/word/2010/wordprocessingShape" mc:Ignorable="w14 w15 w16se w16cid wp14">
+  <w:p>
+    <w:pPr>
+      <w:pStyle w:val="Header"/>
+    </w:pPr>
+    <w:bookmarkStart w:id="0" w:name="_GoBack"/>
+    <w:bookmarkEnd w:id="0"/>
+  </w:p>
+</w:hdr>
+</file>
+
+<file path=word/header3.xml><?xml version="1.0" encoding="utf-8"?>
+<w:hdr xmlns:wpc="http://schemas.microsoft.com/office/word/2010/wordprocessingCanvas" xmlns:cx="http://schemas.microsoft.com/office/drawing/2014/chartex" xmlns:cx1="http://schemas.microsoft.com/office/drawing/2015/9/8/chartex" xmlns:cx2="http://schemas.microsoft.com/office/drawing/2015/10/21/chartex" xmlns:cx3="http://schemas.microsoft.com/office/drawing/2016/5/9/chartex" xmlns:cx4="http://schemas.microsoft.com/office/drawing/2016/5/10/chartex" xmlns:cx5="http://schemas.microsoft.com/office/drawing/2016/5/11/chartex" xmlns:cx6="http://schemas.microsoft.com/office/drawing/2016/5/12/chartex" xmlns:cx7="http://schemas.microsoft.com/office/drawing/2016/5/13/chartex" xmlns:cx8="http://schemas.microsoft.com/office/drawing/2016/5/14/chartex" xmlns:mc="http://schemas.openxmlformats.org/markup-compatibility/2006" xmlns:aink="http://schemas.microsoft.com/office/drawing/2016/ink" xmlns:am3d="http://schemas.microsoft.com/office/drawing/2017/model3d" xmlns:o="urn:schemas-microsoft-com:office:office" xmlns:r="http://schemas.openxmlformats.org/officeDocument/2006/relationships" xmlns:m="http://schemas.openxmlformats.org/officeDocument/2006/math" xmlns:v="urn:schemas-microsoft-com:vml" xmlns:wp14="http://schemas.microsoft.com/office/word/2010/wordprocessingDrawing" xmlns:wp="http://schemas.openxmlformats.org/drawingml/2006/wordprocessingDrawing" xmlns:w10="urn:schemas-microsoft-com:office:word" xmlns:w="http://schemas.openxmlformats.org/wordprocessingml/2006/main" xmlns:w14="http://schemas.microsoft.com/office/word/2010/wordml" xmlns:w15="http://schemas.microsoft.com/office/word/2012/wordml" xmlns:w16cid="http://schemas.microsoft.com/office/word/2016/wordml/cid" xmlns:w16se="http://schemas.microsoft.com/office/word/2015/wordml/symex" xmlns:wpg="http://schemas.microsoft.com/office/word/2010/wordprocessingGroup" xmlns:wpi="http://schemas.microsoft.com/office/word/2010/wordprocessingInk" xmlns:wne="http://schemas.microsoft.com/office/word/2006/wordml" xmlns:wps="http://schemas.microsoft.com/office/word/2010/wordprocessingShape" mc:Ignorable="w14 w15 w16se w16cid wp14">
+  <w:p>
+    <w:pPr>
+      <w:pStyle w:val="Header"/>
+    </w:pPr>
+  </w:p>
+</w:hdr>
 </file>
 
 <file path=word/numbering.xml><?xml version="1.0" encoding="utf-8"?>
@@ -904,6 +1166,78 @@
       <w:shd w:val="clear" w:color="auto" w:fill="E1DFDD"/>
     </w:rPr>
   </w:style>
+  <w:style w:type="character" w:styleId="FollowedHyperlink">
+    <w:name w:val="FollowedHyperlink"/>
+    <w:basedOn w:val="DefaultParagraphFont"/>
+    <w:uiPriority w:val="99"/>
+    <w:semiHidden/>
+    <w:unhideWhenUsed/>
+    <w:rsid w:val="00C37ED7"/>
+    <w:rPr>
+      <w:color w:val="954F72" w:themeColor="followedHyperlink"/>
+      <w:u w:val="single"/>
+    </w:rPr>
+  </w:style>
+  <w:style w:type="paragraph" w:styleId="NormalWeb">
+    <w:name w:val="Normal (Web)"/>
+    <w:basedOn w:val="Normal"/>
+    <w:uiPriority w:val="99"/>
+    <w:semiHidden/>
+    <w:unhideWhenUsed/>
+    <w:rsid w:val="00BB36E1"/>
+    <w:pPr>
+      <w:spacing w:before="100" w:beforeAutospacing="1" w:after="100" w:afterAutospacing="1" w:line="240" w:lineRule="auto"/>
+    </w:pPr>
+    <w:rPr>
+      <w:rFonts w:ascii="Times New Roman" w:eastAsia="Times New Roman" w:hAnsi="Times New Roman" w:cs="Times New Roman"/>
+      <w:sz w:val="24"/>
+      <w:szCs w:val="24"/>
+    </w:rPr>
+  </w:style>
+  <w:style w:type="paragraph" w:styleId="Header">
+    <w:name w:val="header"/>
+    <w:basedOn w:val="Normal"/>
+    <w:link w:val="HeaderChar"/>
+    <w:uiPriority w:val="99"/>
+    <w:unhideWhenUsed/>
+    <w:rsid w:val="006F0FAA"/>
+    <w:pPr>
+      <w:tabs>
+        <w:tab w:val="center" w:pos="4680"/>
+        <w:tab w:val="right" w:pos="9360"/>
+      </w:tabs>
+      <w:spacing w:after="0" w:line="240" w:lineRule="auto"/>
+    </w:pPr>
+  </w:style>
+  <w:style w:type="character" w:customStyle="1" w:styleId="HeaderChar">
+    <w:name w:val="Header Char"/>
+    <w:basedOn w:val="DefaultParagraphFont"/>
+    <w:link w:val="Header"/>
+    <w:uiPriority w:val="99"/>
+    <w:rsid w:val="006F0FAA"/>
+  </w:style>
+  <w:style w:type="paragraph" w:styleId="Footer">
+    <w:name w:val="footer"/>
+    <w:basedOn w:val="Normal"/>
+    <w:link w:val="FooterChar"/>
+    <w:uiPriority w:val="99"/>
+    <w:unhideWhenUsed/>
+    <w:rsid w:val="006F0FAA"/>
+    <w:pPr>
+      <w:tabs>
+        <w:tab w:val="center" w:pos="4680"/>
+        <w:tab w:val="right" w:pos="9360"/>
+      </w:tabs>
+      <w:spacing w:after="0" w:line="240" w:lineRule="auto"/>
+    </w:pPr>
+  </w:style>
+  <w:style w:type="character" w:customStyle="1" w:styleId="FooterChar">
+    <w:name w:val="Footer Char"/>
+    <w:basedOn w:val="DefaultParagraphFont"/>
+    <w:link w:val="Footer"/>
+    <w:uiPriority w:val="99"/>
+    <w:rsid w:val="006F0FAA"/>
+  </w:style>
 </w:styles>
 </file>
 

</xml_diff>